<commit_message>
Adding advanced exercise for exercise 4 and possible solutions
</commit_message>
<xml_diff>
--- a/Exercise Answers.docx
+++ b/Exercise Answers.docx
@@ -3190,7 +3190,7 @@
           <w:tab w:val="left" w:pos="14656"/>
         </w:tabs>
         <w:rPr>
-          <w:rFonts w:ascii="Menlo" w:hAnsi="Menlo" w:cs="Courier"/>
+          <w:rFonts w:ascii="Menlo" w:hAnsi="Menlo" w:cs="Courier" w:hint="eastAsia"/>
           <w:color w:val="A9B7C6"/>
         </w:rPr>
       </w:pPr>
@@ -4479,7 +4479,7 @@
           <w:tab w:val="left" w:pos="14656"/>
         </w:tabs>
         <w:rPr>
-          <w:rFonts w:ascii="Menlo" w:hAnsi="Menlo" w:cs="Courier"/>
+          <w:rFonts w:ascii="Menlo" w:hAnsi="Menlo" w:cs="Courier" w:hint="eastAsia"/>
           <w:color w:val="A9B7C6"/>
         </w:rPr>
       </w:pPr>
@@ -4721,7 +4721,7 @@
           <w:tab w:val="left" w:pos="14656"/>
         </w:tabs>
         <w:rPr>
-          <w:rFonts w:ascii="Menlo" w:hAnsi="Menlo" w:cs="Courier"/>
+          <w:rFonts w:ascii="Menlo" w:hAnsi="Menlo" w:cs="Courier" w:hint="eastAsia"/>
           <w:color w:val="A9B7C6"/>
         </w:rPr>
       </w:pPr>
@@ -4776,7 +4776,7 @@
           <w:tab w:val="left" w:pos="14656"/>
         </w:tabs>
         <w:rPr>
-          <w:rFonts w:ascii="Menlo" w:hAnsi="Menlo" w:cs="Courier"/>
+          <w:rFonts w:ascii="Menlo" w:hAnsi="Menlo" w:cs="Courier" w:hint="eastAsia"/>
           <w:color w:val="A9B7C6"/>
         </w:rPr>
       </w:pPr>
@@ -5702,7 +5702,7 @@
           <w:tab w:val="left" w:pos="14656"/>
         </w:tabs>
         <w:rPr>
-          <w:rFonts w:ascii="Menlo" w:hAnsi="Menlo" w:cs="Courier"/>
+          <w:rFonts w:ascii="Menlo" w:hAnsi="Menlo" w:cs="Courier" w:hint="eastAsia"/>
           <w:color w:val="A9B7C6"/>
         </w:rPr>
       </w:pPr>
@@ -6956,10 +6956,7 @@
         <w:t xml:space="preserve"> 75067'))</w:t>
       </w:r>
     </w:p>
-    <w:p>
-      <w:bookmarkStart w:id="0" w:name="_GoBack"/>
-      <w:bookmarkEnd w:id="0"/>
-    </w:p>
+    <w:p/>
     <w:p>
       <w:r>
         <w:br w:type="page"/>
@@ -7041,6 +7038,275 @@
         </w:rPr>
       </w:pPr>
     </w:p>
+    <w:p>
+      <w:pPr>
+        <w:rPr>
+          <w:rFonts w:ascii="Cambria" w:hAnsi="Cambria"/>
+        </w:rPr>
+      </w:pPr>
+      <w:r>
+        <w:rPr>
+          <w:rFonts w:ascii="Cambria" w:hAnsi="Cambria"/>
+        </w:rPr>
+        <w:t>File is a tab-separated value file without a header. The file had the scheme:</w:t>
+      </w:r>
+    </w:p>
+    <w:p>
+      <w:pPr>
+        <w:rPr>
+          <w:rFonts w:ascii="Cambria" w:hAnsi="Cambria"/>
+        </w:rPr>
+      </w:pPr>
+      <w:proofErr w:type="spellStart"/>
+      <w:r>
+        <w:rPr>
+          <w:rFonts w:ascii="Cambria" w:hAnsi="Cambria"/>
+        </w:rPr>
+        <w:t>UserID</w:t>
+      </w:r>
+      <w:proofErr w:type="spellEnd"/>
+      <w:r>
+        <w:rPr>
+          <w:rFonts w:ascii="Cambria" w:hAnsi="Cambria"/>
+        </w:rPr>
+        <w:t xml:space="preserve">, Name, </w:t>
+      </w:r>
+      <w:proofErr w:type="spellStart"/>
+      <w:r>
+        <w:rPr>
+          <w:rFonts w:ascii="Cambria" w:hAnsi="Cambria"/>
+        </w:rPr>
+        <w:t>TransactionID</w:t>
+      </w:r>
+      <w:proofErr w:type="spellEnd"/>
+      <w:r>
+        <w:rPr>
+          <w:rFonts w:ascii="Cambria" w:hAnsi="Cambria"/>
+        </w:rPr>
+        <w:t xml:space="preserve">, </w:t>
+      </w:r>
+      <w:proofErr w:type="spellStart"/>
+      <w:r>
+        <w:rPr>
+          <w:rFonts w:ascii="Cambria" w:hAnsi="Cambria"/>
+        </w:rPr>
+        <w:t>TransactionCode</w:t>
+      </w:r>
+      <w:proofErr w:type="spellEnd"/>
+      <w:r>
+        <w:rPr>
+          <w:rFonts w:ascii="Cambria" w:hAnsi="Cambria"/>
+        </w:rPr>
+        <w:t xml:space="preserve">, Reason, </w:t>
+      </w:r>
+      <w:proofErr w:type="spellStart"/>
+      <w:r>
+        <w:rPr>
+          <w:rFonts w:ascii="Cambria" w:hAnsi="Cambria"/>
+        </w:rPr>
+        <w:t>BankID</w:t>
+      </w:r>
+      <w:proofErr w:type="spellEnd"/>
+    </w:p>
+    <w:p>
+      <w:pPr>
+        <w:rPr>
+          <w:rFonts w:ascii="Cambria" w:hAnsi="Cambria"/>
+        </w:rPr>
+      </w:pPr>
+    </w:p>
+    <w:p>
+      <w:pPr>
+        <w:rPr>
+          <w:rFonts w:ascii="Cambria" w:hAnsi="Cambria"/>
+        </w:rPr>
+      </w:pPr>
+      <w:r>
+        <w:rPr>
+          <w:rFonts w:ascii="Cambria" w:hAnsi="Cambria"/>
+        </w:rPr>
+        <w:t>Steps</w:t>
+      </w:r>
+    </w:p>
+    <w:p>
+      <w:pPr>
+        <w:pStyle w:val="ListParagraph"/>
+        <w:numPr>
+          <w:ilvl w:val="0"/>
+          <w:numId w:val="4"/>
+        </w:numPr>
+        <w:rPr>
+          <w:rFonts w:ascii="Cambria" w:hAnsi="Cambria"/>
+          <w:sz w:val="24"/>
+          <w:szCs w:val="24"/>
+        </w:rPr>
+      </w:pPr>
+      <w:r>
+        <w:rPr>
+          <w:rFonts w:ascii="Cambria" w:hAnsi="Cambria"/>
+          <w:sz w:val="24"/>
+          <w:szCs w:val="24"/>
+        </w:rPr>
+        <w:t xml:space="preserve">Create a map with the following key value pairs (where the key is the </w:t>
+      </w:r>
+      <w:proofErr w:type="spellStart"/>
+      <w:r>
+        <w:rPr>
+          <w:rFonts w:ascii="Cambria" w:hAnsi="Cambria"/>
+          <w:sz w:val="24"/>
+          <w:szCs w:val="24"/>
+        </w:rPr>
+        <w:t>TransactionCode</w:t>
+      </w:r>
+      <w:proofErr w:type="spellEnd"/>
+      <w:r>
+        <w:rPr>
+          <w:rFonts w:ascii="Cambria" w:hAnsi="Cambria"/>
+          <w:sz w:val="24"/>
+          <w:szCs w:val="24"/>
+        </w:rPr>
+        <w:t xml:space="preserve"> and the value is a translated </w:t>
+      </w:r>
+      <w:proofErr w:type="spellStart"/>
+      <w:r>
+        <w:rPr>
+          <w:rFonts w:ascii="Cambria" w:hAnsi="Cambria"/>
+          <w:sz w:val="24"/>
+          <w:szCs w:val="24"/>
+        </w:rPr>
+        <w:t>TransactionCode</w:t>
+      </w:r>
+      <w:proofErr w:type="spellEnd"/>
+      <w:r>
+        <w:rPr>
+          <w:rFonts w:ascii="Cambria" w:hAnsi="Cambria"/>
+          <w:sz w:val="24"/>
+          <w:szCs w:val="24"/>
+        </w:rPr>
+        <w:t xml:space="preserve">) and </w:t>
+      </w:r>
+      <w:r>
+        <w:rPr>
+          <w:rFonts w:ascii="Cambria" w:hAnsi="Cambria"/>
+          <w:b/>
+          <w:sz w:val="24"/>
+          <w:szCs w:val="24"/>
+        </w:rPr>
+        <w:t>Broadcast</w:t>
+      </w:r>
+      <w:r>
+        <w:rPr>
+          <w:rFonts w:ascii="Cambria" w:hAnsi="Cambria"/>
+          <w:sz w:val="24"/>
+          <w:szCs w:val="24"/>
+        </w:rPr>
+        <w:t xml:space="preserve"> it to the nodes:</w:t>
+      </w:r>
+    </w:p>
+    <w:p/>
+    <w:p>
+      <w:r>
+        <w:tab/>
+        <w:t>C -&gt; CASH_ADVANCE</w:t>
+      </w:r>
+    </w:p>
+    <w:p>
+      <w:r>
+        <w:tab/>
+        <w:t>S -&gt; BALANCE_INQUIRY</w:t>
+      </w:r>
+    </w:p>
+    <w:p>
+      <w:r>
+        <w:tab/>
+        <w:t>B -&gt; BALANCE_TRANSFER</w:t>
+      </w:r>
+    </w:p>
+    <w:p>
+      <w:r>
+        <w:tab/>
+        <w:t>A -&gt; OTHER</w:t>
+      </w:r>
+    </w:p>
+    <w:p>
+      <w:r>
+        <w:tab/>
+        <w:t>V -&gt; OTHER</w:t>
+      </w:r>
+    </w:p>
+    <w:p>
+      <w:r>
+        <w:tab/>
+        <w:t>O -&gt; OTHER</w:t>
+      </w:r>
+    </w:p>
+    <w:p>
+      <w:r>
+        <w:tab/>
+        <w:t>P -&gt; PREAUTHORIZED</w:t>
+      </w:r>
+    </w:p>
+    <w:p>
+      <w:r>
+        <w:tab/>
+        <w:t>R -&gt; AUTHORIZED</w:t>
+      </w:r>
+    </w:p>
+    <w:p>
+      <w:pPr>
+        <w:rPr>
+          <w:rFonts w:ascii="Cambria" w:hAnsi="Cambria"/>
+        </w:rPr>
+      </w:pPr>
+    </w:p>
+    <w:p>
+      <w:pPr>
+        <w:pStyle w:val="ListParagraph"/>
+        <w:numPr>
+          <w:ilvl w:val="0"/>
+          <w:numId w:val="4"/>
+        </w:numPr>
+        <w:rPr>
+          <w:rFonts w:ascii="Cambria" w:hAnsi="Cambria"/>
+          <w:sz w:val="24"/>
+          <w:szCs w:val="24"/>
+        </w:rPr>
+      </w:pPr>
+      <w:r>
+        <w:rPr>
+          <w:rFonts w:ascii="Cambria" w:hAnsi="Cambria"/>
+          <w:sz w:val="24"/>
+          <w:szCs w:val="24"/>
+        </w:rPr>
+        <w:t xml:space="preserve">Use an </w:t>
+      </w:r>
+      <w:r>
+        <w:rPr>
+          <w:rFonts w:ascii="Cambria" w:hAnsi="Cambria"/>
+          <w:b/>
+          <w:sz w:val="24"/>
+          <w:szCs w:val="24"/>
+        </w:rPr>
+        <w:t>Accumulator</w:t>
+      </w:r>
+      <w:r>
+        <w:rPr>
+          <w:rFonts w:ascii="Cambria" w:hAnsi="Cambria"/>
+          <w:sz w:val="24"/>
+          <w:szCs w:val="24"/>
+        </w:rPr>
+        <w:t xml:space="preserve"> to count how many </w:t>
+      </w:r>
+      <w:r>
+        <w:rPr>
+          <w:rFonts w:ascii="Cambria" w:hAnsi="Cambria"/>
+          <w:sz w:val="24"/>
+          <w:szCs w:val="24"/>
+        </w:rPr>
+        <w:t>transactions from Bank “A” were of type “OTHER”.</w:t>
+      </w:r>
+    </w:p>
+    <w:p/>
     <w:p>
       <w:pPr>
         <w:rPr>
@@ -7200,296 +7466,9 @@
         </w:rPr>
         <w:t>/spark-workshop-data/transactions/</w:t>
       </w:r>
-      <w:r>
-        <w:t xml:space="preserve"> </w:t>
-      </w:r>
-      <w:proofErr w:type="spellStart"/>
-      <w:r>
-        <w:rPr>
-          <w:rFonts w:ascii="Cambria" w:hAnsi="Cambria"/>
-          <w:sz w:val="24"/>
-          <w:szCs w:val="24"/>
-        </w:rPr>
-        <w:t>user_financial_transactions.tsv</w:t>
-      </w:r>
-      <w:proofErr w:type="spellEnd"/>
+      <w:bookmarkStart w:id="0" w:name="_GoBack"/>
+      <w:bookmarkEnd w:id="0"/>
     </w:p>
-    <w:p>
-      <w:pPr>
-        <w:rPr>
-          <w:rFonts w:ascii="Cambria" w:hAnsi="Cambria"/>
-        </w:rPr>
-      </w:pPr>
-    </w:p>
-    <w:p>
-      <w:pPr>
-        <w:rPr>
-          <w:rFonts w:ascii="Cambria" w:hAnsi="Cambria"/>
-        </w:rPr>
-      </w:pPr>
-      <w:r>
-        <w:rPr>
-          <w:rFonts w:ascii="Cambria" w:hAnsi="Cambria"/>
-        </w:rPr>
-        <w:t>File is a tab-separated value file without a header. The file had the scheme:</w:t>
-      </w:r>
-    </w:p>
-    <w:p>
-      <w:pPr>
-        <w:rPr>
-          <w:rFonts w:ascii="Cambria" w:hAnsi="Cambria"/>
-        </w:rPr>
-      </w:pPr>
-      <w:proofErr w:type="spellStart"/>
-      <w:r>
-        <w:rPr>
-          <w:rFonts w:ascii="Cambria" w:hAnsi="Cambria"/>
-        </w:rPr>
-        <w:t>UserID</w:t>
-      </w:r>
-      <w:proofErr w:type="spellEnd"/>
-      <w:r>
-        <w:rPr>
-          <w:rFonts w:ascii="Cambria" w:hAnsi="Cambria"/>
-        </w:rPr>
-        <w:t xml:space="preserve">, Name, </w:t>
-      </w:r>
-      <w:proofErr w:type="spellStart"/>
-      <w:r>
-        <w:rPr>
-          <w:rFonts w:ascii="Cambria" w:hAnsi="Cambria"/>
-        </w:rPr>
-        <w:t>TransactionID</w:t>
-      </w:r>
-      <w:proofErr w:type="spellEnd"/>
-      <w:r>
-        <w:rPr>
-          <w:rFonts w:ascii="Cambria" w:hAnsi="Cambria"/>
-        </w:rPr>
-        <w:t xml:space="preserve">, </w:t>
-      </w:r>
-      <w:proofErr w:type="spellStart"/>
-      <w:r>
-        <w:rPr>
-          <w:rFonts w:ascii="Cambria" w:hAnsi="Cambria"/>
-        </w:rPr>
-        <w:t>TransactionCode</w:t>
-      </w:r>
-      <w:proofErr w:type="spellEnd"/>
-      <w:r>
-        <w:rPr>
-          <w:rFonts w:ascii="Cambria" w:hAnsi="Cambria"/>
-        </w:rPr>
-        <w:t xml:space="preserve">, Reason, </w:t>
-      </w:r>
-      <w:proofErr w:type="spellStart"/>
-      <w:r>
-        <w:rPr>
-          <w:rFonts w:ascii="Cambria" w:hAnsi="Cambria"/>
-        </w:rPr>
-        <w:t>BankID</w:t>
-      </w:r>
-      <w:proofErr w:type="spellEnd"/>
-    </w:p>
-    <w:p>
-      <w:pPr>
-        <w:rPr>
-          <w:rFonts w:ascii="Cambria" w:hAnsi="Cambria"/>
-        </w:rPr>
-      </w:pPr>
-    </w:p>
-    <w:p>
-      <w:pPr>
-        <w:rPr>
-          <w:rFonts w:ascii="Cambria" w:hAnsi="Cambria"/>
-        </w:rPr>
-      </w:pPr>
-      <w:r>
-        <w:rPr>
-          <w:rFonts w:ascii="Cambria" w:hAnsi="Cambria"/>
-        </w:rPr>
-        <w:t>Steps</w:t>
-      </w:r>
-    </w:p>
-    <w:p>
-      <w:pPr>
-        <w:pStyle w:val="ListParagraph"/>
-        <w:numPr>
-          <w:ilvl w:val="0"/>
-          <w:numId w:val="4"/>
-        </w:numPr>
-        <w:rPr>
-          <w:rFonts w:ascii="Cambria" w:hAnsi="Cambria"/>
-          <w:sz w:val="24"/>
-          <w:szCs w:val="24"/>
-        </w:rPr>
-      </w:pPr>
-      <w:r>
-        <w:rPr>
-          <w:rFonts w:ascii="Cambria" w:hAnsi="Cambria"/>
-          <w:sz w:val="24"/>
-          <w:szCs w:val="24"/>
-        </w:rPr>
-        <w:t xml:space="preserve">Create a map with the following key value pairs (where the key is the </w:t>
-      </w:r>
-      <w:proofErr w:type="spellStart"/>
-      <w:r>
-        <w:rPr>
-          <w:rFonts w:ascii="Cambria" w:hAnsi="Cambria"/>
-          <w:sz w:val="24"/>
-          <w:szCs w:val="24"/>
-        </w:rPr>
-        <w:t>TransactionCode</w:t>
-      </w:r>
-      <w:proofErr w:type="spellEnd"/>
-      <w:r>
-        <w:rPr>
-          <w:rFonts w:ascii="Cambria" w:hAnsi="Cambria"/>
-          <w:sz w:val="24"/>
-          <w:szCs w:val="24"/>
-        </w:rPr>
-        <w:t xml:space="preserve"> and the value is a translated </w:t>
-      </w:r>
-      <w:proofErr w:type="spellStart"/>
-      <w:r>
-        <w:rPr>
-          <w:rFonts w:ascii="Cambria" w:hAnsi="Cambria"/>
-          <w:sz w:val="24"/>
-          <w:szCs w:val="24"/>
-        </w:rPr>
-        <w:t>TransactionCode</w:t>
-      </w:r>
-      <w:proofErr w:type="spellEnd"/>
-      <w:r>
-        <w:rPr>
-          <w:rFonts w:ascii="Cambria" w:hAnsi="Cambria"/>
-          <w:sz w:val="24"/>
-          <w:szCs w:val="24"/>
-        </w:rPr>
-        <w:t xml:space="preserve">) and </w:t>
-      </w:r>
-      <w:r>
-        <w:rPr>
-          <w:rFonts w:ascii="Cambria" w:hAnsi="Cambria"/>
-          <w:b/>
-          <w:sz w:val="24"/>
-          <w:szCs w:val="24"/>
-        </w:rPr>
-        <w:t>Broadcast</w:t>
-      </w:r>
-      <w:r>
-        <w:rPr>
-          <w:rFonts w:ascii="Cambria" w:hAnsi="Cambria"/>
-          <w:sz w:val="24"/>
-          <w:szCs w:val="24"/>
-        </w:rPr>
-        <w:t xml:space="preserve"> it to the nodes:</w:t>
-      </w:r>
-    </w:p>
-    <w:p/>
-    <w:p>
-      <w:r>
-        <w:tab/>
-        <w:t>C -&gt; CASH_ADVANCE</w:t>
-      </w:r>
-    </w:p>
-    <w:p>
-      <w:r>
-        <w:tab/>
-        <w:t>S -&gt; BALANCE_INQUIRY</w:t>
-      </w:r>
-    </w:p>
-    <w:p>
-      <w:r>
-        <w:tab/>
-        <w:t>B -&gt; BALANCE_TRANSFER</w:t>
-      </w:r>
-    </w:p>
-    <w:p>
-      <w:r>
-        <w:tab/>
-        <w:t>A -&gt; OTHER</w:t>
-      </w:r>
-    </w:p>
-    <w:p>
-      <w:r>
-        <w:tab/>
-        <w:t>V -&gt; OTHER</w:t>
-      </w:r>
-    </w:p>
-    <w:p>
-      <w:r>
-        <w:tab/>
-        <w:t>O -&gt; OTHER</w:t>
-      </w:r>
-    </w:p>
-    <w:p>
-      <w:r>
-        <w:tab/>
-        <w:t>P -&gt; PREAUTHORIZED</w:t>
-      </w:r>
-    </w:p>
-    <w:p>
-      <w:r>
-        <w:tab/>
-        <w:t>R -&gt; AUTHORIZED</w:t>
-      </w:r>
-    </w:p>
-    <w:p>
-      <w:pPr>
-        <w:rPr>
-          <w:rFonts w:ascii="Cambria" w:hAnsi="Cambria"/>
-        </w:rPr>
-      </w:pPr>
-    </w:p>
-    <w:p>
-      <w:pPr>
-        <w:pStyle w:val="ListParagraph"/>
-        <w:numPr>
-          <w:ilvl w:val="0"/>
-          <w:numId w:val="4"/>
-        </w:numPr>
-        <w:rPr>
-          <w:rFonts w:ascii="Cambria" w:hAnsi="Cambria"/>
-          <w:sz w:val="24"/>
-          <w:szCs w:val="24"/>
-        </w:rPr>
-      </w:pPr>
-      <w:r>
-        <w:rPr>
-          <w:rFonts w:ascii="Cambria" w:hAnsi="Cambria"/>
-          <w:sz w:val="24"/>
-          <w:szCs w:val="24"/>
-        </w:rPr>
-        <w:t xml:space="preserve">Use an </w:t>
-      </w:r>
-      <w:r>
-        <w:rPr>
-          <w:rFonts w:ascii="Cambria" w:hAnsi="Cambria"/>
-          <w:b/>
-          <w:sz w:val="24"/>
-          <w:szCs w:val="24"/>
-        </w:rPr>
-        <w:t>Accumulator</w:t>
-      </w:r>
-      <w:r>
-        <w:rPr>
-          <w:rFonts w:ascii="Cambria" w:hAnsi="Cambria"/>
-          <w:sz w:val="24"/>
-          <w:szCs w:val="24"/>
-        </w:rPr>
-        <w:t xml:space="preserve"> to count how many </w:t>
-      </w:r>
-      <w:r>
-        <w:rPr>
-          <w:rFonts w:ascii="Cambria" w:hAnsi="Cambria"/>
-          <w:sz w:val="24"/>
-          <w:szCs w:val="24"/>
-        </w:rPr>
-        <w:t>transactions from Bank “A” were of type “OTHER”.</w:t>
-      </w:r>
-    </w:p>
-    <w:p/>
     <w:p/>
     <w:p>
       <w:pPr>

</xml_diff>